<commit_message>
sudahan gin ngolah modul tahsinnya
</commit_message>
<xml_diff>
--- a/pesantren/membuat modul tahsin/olah modul siap/Modul Siap rezky 2.docx
+++ b/pesantren/membuat modul tahsin/olah modul siap/Modul Siap rezky 2.docx
@@ -14,6 +14,8 @@
           <w:szCs w:val="60"/>
         </w:rPr>
       </w:pPr>
+      <w:bookmarkStart w:id="0" w:name="_GoBack"/>
+      <w:bookmarkEnd w:id="0"/>
       <w:r>
         <w:rPr>
           <w:rFonts w:asciiTheme="minorBidi" w:hAnsiTheme="minorBidi"/>
@@ -34,7 +36,7 @@
         <w:tblLook w:val="04A0" w:firstRow="1" w:lastRow="0" w:firstColumn="1" w:lastColumn="0" w:noHBand="0" w:noVBand="1"/>
       </w:tblPr>
       <w:tblGrid>
-        <w:gridCol w:w="12123"/>
+        <w:gridCol w:w="7167"/>
       </w:tblGrid>
       <w:tr>
         <w:tc>
@@ -77,7 +79,7 @@
         <w:tblLook w:val="04A0" w:firstRow="1" w:lastRow="0" w:firstColumn="1" w:lastColumn="0" w:noHBand="0" w:noVBand="1"/>
       </w:tblPr>
       <w:tblGrid>
-        <w:gridCol w:w="12123"/>
+        <w:gridCol w:w="7167"/>
       </w:tblGrid>
       <w:tr>
         <w:trPr>
@@ -158,7 +160,7 @@
         <w:tblLook w:val="04A0" w:firstRow="1" w:lastRow="0" w:firstColumn="1" w:lastColumn="0" w:noHBand="0" w:noVBand="1"/>
       </w:tblPr>
       <w:tblGrid>
-        <w:gridCol w:w="12123"/>
+        <w:gridCol w:w="7167"/>
       </w:tblGrid>
       <w:tr>
         <w:tc>
@@ -368,6 +370,7 @@
                 <w:szCs w:val="72"/>
                 <w:rtl/>
               </w:rPr>
+              <w:lastRenderedPageBreak/>
               <w:t>قَالُواْ يَٰوَيۡلَنَا مَنۢ بَعَثَنَا مِن مَّرۡقَدِنَا</w:t>
             </w:r>
             <w:r>
@@ -539,7 +542,17 @@
                 <w:szCs w:val="68"/>
                 <w:rtl/>
               </w:rPr>
-              <w:t>ٱلَّذِينَ يَعۡمَلُونَ ٱلصَّٰلِحَٰتِ أَنَّ لَهُمۡ أَجۡرًا حَسَن</w:t>
+              <w:t xml:space="preserve">ٱلَّذِينَ يَعۡمَلُونَ ٱلصَّٰلِحَٰتِ أَنَّ لَهُمۡ </w:t>
+            </w:r>
+            <w:r>
+              <w:rPr>
+                <w:rFonts w:cs="KFGQPC Uthmanic Script HAFS"/>
+                <w:sz w:val="68"/>
+                <w:szCs w:val="68"/>
+                <w:rtl/>
+              </w:rPr>
+              <w:lastRenderedPageBreak/>
+              <w:t>أَجۡرًا حَسَن</w:t>
             </w:r>
             <w:r>
               <w:rPr>
@@ -650,7 +663,7 @@
         <w:tblLook w:val="04A0" w:firstRow="1" w:lastRow="0" w:firstColumn="1" w:lastColumn="0" w:noHBand="0" w:noVBand="1"/>
       </w:tblPr>
       <w:tblGrid>
-        <w:gridCol w:w="12123"/>
+        <w:gridCol w:w="7167"/>
       </w:tblGrid>
       <w:tr>
         <w:trPr>
@@ -681,7 +694,6 @@
                 <w:szCs w:val="60"/>
                 <w:rtl/>
               </w:rPr>
-              <w:lastRenderedPageBreak/>
               <w:t>لإِشْمَامُ أَوِالرَّوْمُ</w:t>
             </w:r>
           </w:p>
@@ -720,7 +732,7 @@
         <w:tblLook w:val="04A0" w:firstRow="1" w:lastRow="0" w:firstColumn="1" w:lastColumn="0" w:noHBand="0" w:noVBand="1"/>
       </w:tblPr>
       <w:tblGrid>
-        <w:gridCol w:w="12123"/>
+        <w:gridCol w:w="7167"/>
       </w:tblGrid>
       <w:tr>
         <w:tc>
@@ -758,7 +770,7 @@
         <w:tblLook w:val="04A0" w:firstRow="1" w:lastRow="0" w:firstColumn="1" w:lastColumn="0" w:noHBand="0" w:noVBand="1"/>
       </w:tblPr>
       <w:tblGrid>
-        <w:gridCol w:w="12123"/>
+        <w:gridCol w:w="7167"/>
       </w:tblGrid>
       <w:tr>
         <w:tc>
@@ -909,7 +921,7 @@
         <w:tblLook w:val="04A0" w:firstRow="1" w:lastRow="0" w:firstColumn="1" w:lastColumn="0" w:noHBand="0" w:noVBand="1"/>
       </w:tblPr>
       <w:tblGrid>
-        <w:gridCol w:w="12123"/>
+        <w:gridCol w:w="7167"/>
       </w:tblGrid>
       <w:tr>
         <w:tc>
@@ -935,6 +947,7 @@
                 <w:szCs w:val="60"/>
                 <w:rtl/>
               </w:rPr>
+              <w:lastRenderedPageBreak/>
               <w:t>إِمَالَة</w:t>
             </w:r>
           </w:p>
@@ -957,7 +970,7 @@
         <w:tblLook w:val="04A0" w:firstRow="1" w:lastRow="0" w:firstColumn="1" w:lastColumn="0" w:noHBand="0" w:noVBand="1"/>
       </w:tblPr>
       <w:tblGrid>
-        <w:gridCol w:w="12123"/>
+        <w:gridCol w:w="7167"/>
       </w:tblGrid>
       <w:tr>
         <w:tc>
@@ -1017,7 +1030,7 @@
         <w:tblLook w:val="04A0" w:firstRow="1" w:lastRow="0" w:firstColumn="1" w:lastColumn="0" w:noHBand="0" w:noVBand="1"/>
       </w:tblPr>
       <w:tblGrid>
-        <w:gridCol w:w="12123"/>
+        <w:gridCol w:w="7167"/>
       </w:tblGrid>
       <w:tr>
         <w:tc>
@@ -1221,7 +1234,7 @@
         <w:tblLook w:val="04A0" w:firstRow="1" w:lastRow="0" w:firstColumn="1" w:lastColumn="0" w:noHBand="0" w:noVBand="1"/>
       </w:tblPr>
       <w:tblGrid>
-        <w:gridCol w:w="12123"/>
+        <w:gridCol w:w="7167"/>
       </w:tblGrid>
       <w:tr>
         <w:tc>
@@ -1246,7 +1259,6 @@
                 <w:szCs w:val="60"/>
                 <w:rtl/>
               </w:rPr>
-              <w:lastRenderedPageBreak/>
               <w:t>تَسْهِيْل</w:t>
             </w:r>
           </w:p>
@@ -1270,7 +1282,7 @@
         <w:tblLook w:val="04A0" w:firstRow="1" w:lastRow="0" w:firstColumn="1" w:lastColumn="0" w:noHBand="0" w:noVBand="1"/>
       </w:tblPr>
       <w:tblGrid>
-        <w:gridCol w:w="12123"/>
+        <w:gridCol w:w="7167"/>
       </w:tblGrid>
       <w:tr>
         <w:tc>
@@ -1290,6 +1302,7 @@
                 <w:rFonts w:asciiTheme="minorBidi" w:hAnsiTheme="minorBidi"/>
                 <w:noProof/>
               </w:rPr>
+              <w:lastRenderedPageBreak/>
               <w:t>Tashil adalah meringankan ucapan dengan mengeluarkan suara antara Hamzah dan huruf mad yang sesuai dengan harokatnya. Hanya terdapat satu ayat dalam surat Fusshilat ayat 44.</w:t>
             </w:r>
           </w:p>
@@ -1312,7 +1325,7 @@
         <w:tblLook w:val="04A0" w:firstRow="1" w:lastRow="0" w:firstColumn="1" w:lastColumn="0" w:noHBand="0" w:noVBand="1"/>
       </w:tblPr>
       <w:tblGrid>
-        <w:gridCol w:w="12123"/>
+        <w:gridCol w:w="7167"/>
       </w:tblGrid>
       <w:tr>
         <w:tc>
@@ -1558,7 +1571,7 @@
         <w:tblLook w:val="04A0" w:firstRow="1" w:lastRow="0" w:firstColumn="1" w:lastColumn="0" w:noHBand="0" w:noVBand="1"/>
       </w:tblPr>
       <w:tblGrid>
-        <w:gridCol w:w="12123"/>
+        <w:gridCol w:w="7167"/>
       </w:tblGrid>
       <w:tr>
         <w:tc>
@@ -1583,6 +1596,7 @@
                 <w:szCs w:val="60"/>
                 <w:rtl/>
               </w:rPr>
+              <w:lastRenderedPageBreak/>
               <w:t>نَقْل</w:t>
             </w:r>
           </w:p>
@@ -1606,7 +1620,7 @@
         <w:tblLook w:val="04A0" w:firstRow="1" w:lastRow="0" w:firstColumn="1" w:lastColumn="0" w:noHBand="0" w:noVBand="1"/>
       </w:tblPr>
       <w:tblGrid>
-        <w:gridCol w:w="12123"/>
+        <w:gridCol w:w="7167"/>
       </w:tblGrid>
       <w:tr>
         <w:tc>
@@ -1837,7 +1851,7 @@
         <w:tblLook w:val="04A0" w:firstRow="1" w:lastRow="0" w:firstColumn="1" w:lastColumn="0" w:noHBand="0" w:noVBand="1"/>
       </w:tblPr>
       <w:tblGrid>
-        <w:gridCol w:w="12123"/>
+        <w:gridCol w:w="7167"/>
       </w:tblGrid>
       <w:tr>
         <w:tc>
@@ -2087,7 +2101,17 @@
                 <w:szCs w:val="72"/>
                 <w:rtl/>
               </w:rPr>
-              <w:t>قَالَ أَرَءَيۡتَ إِذۡ أَوَيۡنَآ إِلَى ٱلصَّخۡرَةِ فَإِنِّي نَسِ</w:t>
+              <w:t xml:space="preserve">قَالَ أَرَءَيۡتَ إِذۡ أَوَيۡنَآ إِلَى ٱلصَّخۡرَةِ </w:t>
+            </w:r>
+            <w:r>
+              <w:rPr>
+                <w:rFonts w:cs="KFGQPC Uthmanic Script HAFS" w:hint="cs"/>
+                <w:sz w:val="72"/>
+                <w:szCs w:val="72"/>
+                <w:rtl/>
+              </w:rPr>
+              <w:lastRenderedPageBreak/>
+              <w:t>فَإِنِّي نَسِ</w:t>
             </w:r>
             <w:r>
               <w:rPr>
@@ -2252,6 +2276,7 @@
                 <w:szCs w:val="72"/>
                 <w:rtl/>
               </w:rPr>
+              <w:lastRenderedPageBreak/>
               <w:t xml:space="preserve">إِنَّ ٱلَّذِينَ يُبَايِعُونَكَ إِنَّمَا يُبَايِعُونَ ٱللَّهَ يَدُ ٱللَّهِ فَوۡقَ </w:t>
             </w:r>
             <w:r>
@@ -2270,7 +2295,17 @@
                 <w:szCs w:val="72"/>
                 <w:rtl/>
               </w:rPr>
-              <w:t xml:space="preserve">أَيۡدِيهِمۡۚ فَمَن نَّكَثَ فَإِنَّمَا يَنكُثُ عَلَىٰ نَفۡسِهِۦۖ وَمَنۡ أَوۡفَىٰ </w:t>
+              <w:t xml:space="preserve">أَيۡدِيهِمۡۚ فَمَن نَّكَثَ فَإِنَّمَا يَنكُثُ </w:t>
+            </w:r>
+            <w:r>
+              <w:rPr>
+                <w:rFonts w:cs="KFGQPC Uthmanic Script HAFS"/>
+                <w:sz w:val="72"/>
+                <w:szCs w:val="72"/>
+                <w:rtl/>
+              </w:rPr>
+              <w:lastRenderedPageBreak/>
+              <w:t xml:space="preserve">عَلَىٰ نَفۡسِهِۦۖ وَمَنۡ أَوۡفَىٰ </w:t>
             </w:r>
             <w:r>
               <w:rPr>
@@ -2357,7 +2392,7 @@
         <w:tblLook w:val="04A0" w:firstRow="1" w:lastRow="0" w:firstColumn="1" w:lastColumn="0" w:noHBand="0" w:noVBand="1"/>
       </w:tblPr>
       <w:tblGrid>
-        <w:gridCol w:w="12123"/>
+        <w:gridCol w:w="7167"/>
       </w:tblGrid>
       <w:tr>
         <w:tc>
@@ -2658,7 +2693,17 @@
                 <w:szCs w:val="70"/>
                 <w:rtl/>
               </w:rPr>
-              <w:t>كَفَرُواْ مِن قَوۡمِهِۦ لَئِنِ ٱتَّبَعۡتُمۡ شُعَيۡبًا إِنَّكُمۡ إِذ</w:t>
+              <w:t xml:space="preserve">كَفَرُواْ مِن </w:t>
+            </w:r>
+            <w:r>
+              <w:rPr>
+                <w:rFonts w:cs="KFGQPC Uthmanic Script HAFS"/>
+                <w:sz w:val="70"/>
+                <w:szCs w:val="70"/>
+                <w:rtl/>
+              </w:rPr>
+              <w:lastRenderedPageBreak/>
+              <w:t>قَوۡمِهِۦ لَئِنِ ٱتَّبَعۡتُمۡ شُعَيۡبًا إِنَّكُمۡ إِذ</w:t>
             </w:r>
             <w:r>
               <w:rPr>
@@ -2730,6 +2775,7 @@
                 <w:szCs w:val="70"/>
                 <w:rtl/>
               </w:rPr>
+              <w:lastRenderedPageBreak/>
               <w:t>وَيَصۡنَعُ ٱلۡفُلۡكَ وَكُلَّمَا مَرَّ عَلَيۡهِ مَلَأ</w:t>
             </w:r>
             <w:r>
@@ -2847,6 +2893,7 @@
                 <w:szCs w:val="70"/>
                 <w:rtl/>
               </w:rPr>
+              <w:lastRenderedPageBreak/>
               <w:t>فَظَلَمُواْ بِهَاۖ فَٱنظُرۡ كَيۡفَ كَانَ عَٰقِبَةُ ٱلۡمُفۡسِدِينَ</w:t>
             </w:r>
             <w:r>
@@ -2901,6 +2948,7 @@
                 <w:szCs w:val="70"/>
                 <w:rtl/>
               </w:rPr>
+              <w:lastRenderedPageBreak/>
               <w:t>فَمَآ ءَامَنَ لِمُوسَىٰٓ إِلَّا ذُرِّيَّة</w:t>
             </w:r>
             <w:r>
@@ -3041,7 +3089,7 @@
         <w:tblLook w:val="04A0" w:firstRow="1" w:lastRow="0" w:firstColumn="1" w:lastColumn="0" w:noHBand="0" w:noVBand="1"/>
       </w:tblPr>
       <w:tblGrid>
-        <w:gridCol w:w="12123"/>
+        <w:gridCol w:w="7167"/>
       </w:tblGrid>
       <w:tr>
         <w:tc>
@@ -3062,7 +3110,6 @@
                 <w:rFonts w:asciiTheme="minorBidi" w:hAnsiTheme="minorBidi"/>
                 <w:noProof/>
               </w:rPr>
-              <w:lastRenderedPageBreak/>
               <w:t>Tujuh Alif (</w:t>
             </w:r>
             <w:r>
@@ -3274,6 +3321,7 @@
                 <w:szCs w:val="70"/>
                 <w:rtl/>
               </w:rPr>
+              <w:lastRenderedPageBreak/>
               <w:t>وَأَطَعۡنَا ٱلرَّسُولَا۠</w:t>
             </w:r>
             <w:r>
@@ -3339,6 +3387,7 @@
                 <w:szCs w:val="70"/>
                 <w:rtl/>
               </w:rPr>
+              <w:lastRenderedPageBreak/>
               <w:t>وَقَالُواْ رَبَّنَآ إِنَّآ أَطَعۡنَا سَادَتَنَا وَكُبَرَآءَنَا فَأَضَلُّونَا ٱلسَّبِيلَا۠</w:t>
             </w:r>
             <w:r>
@@ -3566,7 +3615,17 @@
                 <w:szCs w:val="60"/>
                 <w:rtl/>
               </w:rPr>
-              <w:t>ٖ وَأَكۡوَابٖ كَانَتۡ قَوَارِيرَا۠</w:t>
+              <w:t xml:space="preserve">ٖ </w:t>
+            </w:r>
+            <w:r>
+              <w:rPr>
+                <w:rFonts w:cs="KFGQPC Uthmanic Script HAFS" w:hint="cs"/>
+                <w:sz w:val="60"/>
+                <w:szCs w:val="60"/>
+                <w:rtl/>
+              </w:rPr>
+              <w:lastRenderedPageBreak/>
+              <w:t>وَأَكۡوَابٖ كَانَتۡ قَوَارِيرَا۠</w:t>
             </w:r>
             <w:r>
               <w:rPr>
@@ -3652,7 +3711,7 @@
         <w:tblLook w:val="04A0" w:firstRow="1" w:lastRow="0" w:firstColumn="1" w:lastColumn="0" w:noHBand="0" w:noVBand="1"/>
       </w:tblPr>
       <w:tblGrid>
-        <w:gridCol w:w="12123"/>
+        <w:gridCol w:w="7167"/>
       </w:tblGrid>
       <w:tr>
         <w:tc>
@@ -3672,7 +3731,6 @@
                 <w:rFonts w:asciiTheme="minorBidi" w:hAnsiTheme="minorBidi"/>
                 <w:noProof/>
               </w:rPr>
-              <w:lastRenderedPageBreak/>
               <w:t xml:space="preserve">Setiap ada huruf </w:t>
             </w:r>
             <w:r>
@@ -3823,7 +3881,17 @@
                 <w:szCs w:val="72"/>
                 <w:rtl/>
               </w:rPr>
-              <w:t>أَفَمَن يَعۡلَمُ أَنَّمَآ أُنزِلَ إِلَيۡكَ مِن رَّبِّكَ ٱلۡحَقُّ كَمَنۡ هُوَ أَعۡمَىٰٓۚ إِنَّمَا يَتَذَكَّرُ</w:t>
+              <w:t xml:space="preserve">أَفَمَن يَعۡلَمُ أَنَّمَآ أُنزِلَ إِلَيۡكَ مِن رَّبِّكَ ٱلۡحَقُّ كَمَنۡ هُوَ أَعۡمَىٰٓۚ إِنَّمَا </w:t>
+            </w:r>
+            <w:r>
+              <w:rPr>
+                <w:rFonts w:cs="KFGQPC Uthmanic Script HAFS"/>
+                <w:sz w:val="72"/>
+                <w:szCs w:val="72"/>
+                <w:rtl/>
+              </w:rPr>
+              <w:lastRenderedPageBreak/>
+              <w:t>يَتَذَكَّرُ</w:t>
             </w:r>
             <w:r>
               <w:rPr>
@@ -3895,6 +3963,7 @@
                 <w:szCs w:val="72"/>
                 <w:rtl/>
               </w:rPr>
+              <w:lastRenderedPageBreak/>
               <w:t>ٱلۡ</w:t>
             </w:r>
             <w:r>
@@ -4039,7 +4108,17 @@
                 <w:szCs w:val="72"/>
                 <w:rtl/>
               </w:rPr>
-              <w:t>ٖ وَإِنَّا لَمُوسِعُونَ</w:t>
+              <w:t xml:space="preserve">ٖ وَإِنَّا </w:t>
+            </w:r>
+            <w:r>
+              <w:rPr>
+                <w:rFonts w:cs="KFGQPC Uthmanic Script HAFS" w:hint="cs"/>
+                <w:sz w:val="72"/>
+                <w:szCs w:val="72"/>
+                <w:rtl/>
+              </w:rPr>
+              <w:lastRenderedPageBreak/>
+              <w:t>لَمُوسِعُونَ</w:t>
             </w:r>
             <w:r>
               <w:rPr>
@@ -4142,7 +4221,7 @@
         <w:tblLook w:val="04A0" w:firstRow="1" w:lastRow="0" w:firstColumn="1" w:lastColumn="0" w:noHBand="0" w:noVBand="1"/>
       </w:tblPr>
       <w:tblGrid>
-        <w:gridCol w:w="12123"/>
+        <w:gridCol w:w="7167"/>
       </w:tblGrid>
       <w:tr>
         <w:tc>
@@ -4366,6 +4445,7 @@
                 <w:szCs w:val="70"/>
                 <w:rtl/>
               </w:rPr>
+              <w:lastRenderedPageBreak/>
               <w:t>يُضَٰعَفۡ لَهُ ٱلۡعَذَابُ</w:t>
             </w:r>
             <w:r>
@@ -4627,7 +4707,17 @@
                 <w:szCs w:val="70"/>
                 <w:rtl/>
               </w:rPr>
-              <w:t>ٞ مِّن رَّبِّكُ</w:t>
+              <w:t xml:space="preserve">ٞ مِّن </w:t>
+            </w:r>
+            <w:r>
+              <w:rPr>
+                <w:rFonts w:cs="KFGQPC Uthmanic Script HAFS" w:hint="cs"/>
+                <w:sz w:val="70"/>
+                <w:szCs w:val="70"/>
+                <w:rtl/>
+              </w:rPr>
+              <w:lastRenderedPageBreak/>
+              <w:t>رَّبِّكُ</w:t>
             </w:r>
             <w:r>
               <w:rPr>
@@ -4765,6 +4855,7 @@
               <w:rPr>
                 <w:rFonts w:asciiTheme="minorBidi" w:hAnsiTheme="minorBidi"/>
               </w:rPr>
+              <w:lastRenderedPageBreak/>
               <w:t>Apabila ada Sin kecil diatas Shod maka lafadz tersebut dibaca Sin. Ketika ada Sin kecil dibawah Shod maka lafadz tersebut dibaca Shod.</w:t>
             </w:r>
           </w:p>
@@ -4823,7 +4914,7 @@
         <w:tblLook w:val="04A0" w:firstRow="1" w:lastRow="0" w:firstColumn="1" w:lastColumn="0" w:noHBand="0" w:noVBand="1"/>
       </w:tblPr>
       <w:tblGrid>
-        <w:gridCol w:w="12123"/>
+        <w:gridCol w:w="7167"/>
       </w:tblGrid>
       <w:tr>
         <w:tc>
@@ -4865,7 +4956,17 @@
                 <w:sz w:val="30"/>
                 <w:szCs w:val="30"/>
               </w:rPr>
-              <w:t xml:space="preserve"> menurut riwayat Hafs dari ‘Ashim boleh dibaca Sin dan Shod tetapi membaca dengan Shod lebih baik karena mengikuti sesuai dengan yang tertulis.</w:t>
+              <w:t xml:space="preserve"> menurut riwayat Hafs dari ‘Ashim boleh dibaca Sin dan Shod tetapi membaca dengan Shod lebih baik karena mengikuti sesuai dengan </w:t>
+            </w:r>
+            <w:r>
+              <w:rPr>
+                <w:rFonts w:asciiTheme="minorBidi" w:hAnsiTheme="minorBidi"/>
+                <w:noProof/>
+                <w:sz w:val="30"/>
+                <w:szCs w:val="30"/>
+              </w:rPr>
+              <w:lastRenderedPageBreak/>
+              <w:t>yang tertulis.</w:t>
             </w:r>
           </w:p>
         </w:tc>
@@ -4893,6 +4994,7 @@
                 <w:szCs w:val="72"/>
                 <w:rtl/>
               </w:rPr>
+              <w:lastRenderedPageBreak/>
               <w:t>أَمۡ عِندَهُمۡ خَزَآئِنُ رَبِّكَ أَمۡ هُمُ ٱلۡمُصَۜيۡطِرُونَ</w:t>
             </w:r>
             <w:r>
@@ -5010,7 +5112,17 @@
                 <w:szCs w:val="70"/>
                 <w:rtl/>
               </w:rPr>
-              <w:t>ٖ مِّن قَبۡلِ هَٰذَآ أَوۡ أَثَٰرَةٖ مِّنۡ عِلۡمٍ إِن كُنتُمۡ</w:t>
+              <w:t xml:space="preserve">ٖ مِّن قَبۡلِ هَٰذَآ أَوۡ أَثَٰرَةٖ </w:t>
+            </w:r>
+            <w:r>
+              <w:rPr>
+                <w:rFonts w:cs="KFGQPC Uthmanic Script HAFS" w:hint="cs"/>
+                <w:sz w:val="70"/>
+                <w:szCs w:val="70"/>
+                <w:rtl/>
+              </w:rPr>
+              <w:lastRenderedPageBreak/>
+              <w:t>مِّنۡ عِلۡمٍ إِن كُنتُمۡ</w:t>
             </w:r>
             <w:r>
               <w:rPr>
@@ -5084,6 +5196,7 @@
                 <w:szCs w:val="70"/>
                 <w:rtl/>
               </w:rPr>
+              <w:lastRenderedPageBreak/>
               <w:t>فَإِنۡ أَمِنَ بَعۡضُكُم بَعۡض</w:t>
             </w:r>
             <w:r>
@@ -5208,7 +5321,17 @@
                 <w:szCs w:val="72"/>
                 <w:rtl/>
               </w:rPr>
-              <w:t>وَمِنۡهُم مَّن يَقُولُ ٱئۡذَن لِّي وَلَا تَفۡتِنِّيٓۚ أَلَا فِي ٱلۡفِتۡنَةِ سَقَطُواْۗ وَإِنَّ جَهَنَّمَ لَمُحِيطَةُۢ بِٱلۡكَٰفِرِينَ</w:t>
+              <w:t xml:space="preserve">وَمِنۡهُم مَّن يَقُولُ ٱئۡذَن لِّي وَلَا تَفۡتِنِّيٓۚ أَلَا فِي ٱلۡفِتۡنَةِ سَقَطُواْۗ وَإِنَّ </w:t>
+            </w:r>
+            <w:r>
+              <w:rPr>
+                <w:rFonts w:cs="KFGQPC Uthmanic Script HAFS"/>
+                <w:sz w:val="72"/>
+                <w:szCs w:val="72"/>
+                <w:rtl/>
+              </w:rPr>
+              <w:lastRenderedPageBreak/>
+              <w:t>جَهَنَّمَ لَمُحِيطَةُۢ بِٱلۡكَٰفِرِينَ</w:t>
             </w:r>
             <w:r>
               <w:rPr>
@@ -5310,11 +5433,11 @@
         <w:tblLook w:val="04A0" w:firstRow="1" w:lastRow="0" w:firstColumn="1" w:lastColumn="0" w:noHBand="0" w:noVBand="1"/>
       </w:tblPr>
       <w:tblGrid>
-        <w:gridCol w:w="6771"/>
-        <w:gridCol w:w="1417"/>
-        <w:gridCol w:w="1134"/>
-        <w:gridCol w:w="1418"/>
-        <w:gridCol w:w="1383"/>
+        <w:gridCol w:w="2960"/>
+        <w:gridCol w:w="1036"/>
+        <w:gridCol w:w="1115"/>
+        <w:gridCol w:w="1028"/>
+        <w:gridCol w:w="1028"/>
       </w:tblGrid>
       <w:tr>
         <w:trPr>
@@ -5531,6 +5654,7 @@
                 <w:szCs w:val="72"/>
                 <w:rtl/>
               </w:rPr>
+              <w:lastRenderedPageBreak/>
               <w:t xml:space="preserve">بِٱلۡحَيَوٰةِ ٱلدُّنۡيَا مِنَ ٱلۡأٓخِرَةِۚ فَمَا مَتَٰعُ ٱلۡحَيَوٰةِ </w:t>
             </w:r>
             <w:r>
@@ -5613,6 +5737,7 @@
                 <w:szCs w:val="70"/>
                 <w:rtl/>
               </w:rPr>
+              <w:lastRenderedPageBreak/>
               <w:t xml:space="preserve">وَهُوَ ٱلَّذِيٓ أَنزَلَ مِنَ </w:t>
             </w:r>
             <w:r>
@@ -5685,7 +5810,17 @@
                 <w:szCs w:val="70"/>
                 <w:rtl/>
               </w:rPr>
-              <w:t xml:space="preserve">ٞ وَجَنَّٰتٖ مِّنۡ أَعۡنَابٖ وَٱلزَّيۡتُونَ وَٱلرُّمَّانَ مُشۡتَبِهٗا وَغَيۡرَ </w:t>
+              <w:t xml:space="preserve">ٞ وَجَنَّٰتٖ مِّنۡ </w:t>
+            </w:r>
+            <w:r>
+              <w:rPr>
+                <w:rFonts w:cs="KFGQPC Uthmanic Script HAFS" w:hint="cs"/>
+                <w:sz w:val="70"/>
+                <w:szCs w:val="70"/>
+                <w:rtl/>
+              </w:rPr>
+              <w:lastRenderedPageBreak/>
+              <w:t xml:space="preserve">أَعۡنَابٖ وَٱلزَّيۡتُونَ وَٱلرُّمَّانَ مُشۡتَبِهٗا وَغَيۡرَ </w:t>
             </w:r>
             <w:r>
               <w:rPr>
@@ -5797,7 +5932,7 @@
         <w:tblLook w:val="04A0" w:firstRow="1" w:lastRow="0" w:firstColumn="1" w:lastColumn="0" w:noHBand="0" w:noVBand="1"/>
       </w:tblPr>
       <w:tblGrid>
-        <w:gridCol w:w="12123"/>
+        <w:gridCol w:w="7167"/>
       </w:tblGrid>
       <w:tr>
         <w:tc>
@@ -5821,80 +5956,89 @@
                 <w:szCs w:val="72"/>
                 <w:rtl/>
               </w:rPr>
+              <w:t>وَفِي ٱلۡأ</w:t>
+            </w:r>
+            <w:r>
+              <w:rPr>
+                <w:rFonts w:cs="KFGQPC Uthmanic Script HAFS"/>
+                <w:sz w:val="72"/>
+                <w:szCs w:val="72"/>
+                <w:rtl/>
+              </w:rPr>
+              <w:t>َرۡضِ قِطَع</w:t>
+            </w:r>
+            <w:r>
+              <w:rPr>
+                <w:rFonts w:cs="KFGQPC Uthmanic Script HAFS" w:hint="cs"/>
+                <w:sz w:val="72"/>
+                <w:szCs w:val="72"/>
+                <w:rtl/>
+              </w:rPr>
+              <w:t>ٞ مُّتَجَٰ</w:t>
+            </w:r>
+            <w:r>
+              <w:rPr>
+                <w:rFonts w:cs="KFGQPC Uthmanic Script HAFS"/>
+                <w:sz w:val="72"/>
+                <w:szCs w:val="72"/>
+                <w:rtl/>
+              </w:rPr>
+              <w:t>و</w:t>
+            </w:r>
+            <w:r>
+              <w:rPr>
+                <w:rFonts w:cs="KFGQPC Uthmanic Script HAFS" w:hint="cs"/>
+                <w:sz w:val="72"/>
+                <w:szCs w:val="72"/>
+                <w:rtl/>
+              </w:rPr>
+              <w:t>ِ</w:t>
+            </w:r>
+            <w:r>
+              <w:rPr>
+                <w:rFonts w:cs="KFGQPC Uthmanic Script HAFS"/>
+                <w:sz w:val="72"/>
+                <w:szCs w:val="72"/>
+                <w:rtl/>
+              </w:rPr>
+              <w:t>رَٰت</w:t>
+            </w:r>
+            <w:r>
+              <w:rPr>
+                <w:rFonts w:cs="KFGQPC Uthmanic Script HAFS" w:hint="cs"/>
+                <w:sz w:val="72"/>
+                <w:szCs w:val="72"/>
+                <w:rtl/>
+              </w:rPr>
+              <w:t>ٞ وَجَنَّٰتٞ مِّنۡ أَعۡنَٰ</w:t>
+            </w:r>
+            <w:r>
+              <w:rPr>
+                <w:rFonts w:cs="KFGQPC Uthmanic Script HAFS"/>
+                <w:sz w:val="72"/>
+                <w:szCs w:val="72"/>
+                <w:rtl/>
+              </w:rPr>
+              <w:t>ب</w:t>
+            </w:r>
+            <w:r>
+              <w:rPr>
+                <w:rFonts w:cs="KFGQPC Uthmanic Script HAFS" w:hint="cs"/>
+                <w:sz w:val="72"/>
+                <w:szCs w:val="72"/>
+                <w:rtl/>
+              </w:rPr>
+              <w:t xml:space="preserve">ٖ وَزَرۡعٞ وَنَخِيلٞ </w:t>
+            </w:r>
+            <w:r>
+              <w:rPr>
+                <w:rFonts w:cs="KFGQPC Uthmanic Script HAFS" w:hint="cs"/>
+                <w:sz w:val="72"/>
+                <w:szCs w:val="72"/>
+                <w:rtl/>
+              </w:rPr>
               <w:lastRenderedPageBreak/>
-              <w:t>وَفِي ٱلۡأ</w:t>
-            </w:r>
-            <w:r>
-              <w:rPr>
-                <w:rFonts w:cs="KFGQPC Uthmanic Script HAFS"/>
-                <w:sz w:val="72"/>
-                <w:szCs w:val="72"/>
-                <w:rtl/>
-              </w:rPr>
-              <w:t>َرۡضِ قِطَع</w:t>
-            </w:r>
-            <w:r>
-              <w:rPr>
-                <w:rFonts w:cs="KFGQPC Uthmanic Script HAFS" w:hint="cs"/>
-                <w:sz w:val="72"/>
-                <w:szCs w:val="72"/>
-                <w:rtl/>
-              </w:rPr>
-              <w:t>ٞ مُّتَجَٰ</w:t>
-            </w:r>
-            <w:r>
-              <w:rPr>
-                <w:rFonts w:cs="KFGQPC Uthmanic Script HAFS"/>
-                <w:sz w:val="72"/>
-                <w:szCs w:val="72"/>
-                <w:rtl/>
-              </w:rPr>
-              <w:t>و</w:t>
-            </w:r>
-            <w:r>
-              <w:rPr>
-                <w:rFonts w:cs="KFGQPC Uthmanic Script HAFS" w:hint="cs"/>
-                <w:sz w:val="72"/>
-                <w:szCs w:val="72"/>
-                <w:rtl/>
-              </w:rPr>
-              <w:t>ِ</w:t>
-            </w:r>
-            <w:r>
-              <w:rPr>
-                <w:rFonts w:cs="KFGQPC Uthmanic Script HAFS"/>
-                <w:sz w:val="72"/>
-                <w:szCs w:val="72"/>
-                <w:rtl/>
-              </w:rPr>
-              <w:t>رَٰت</w:t>
-            </w:r>
-            <w:r>
-              <w:rPr>
-                <w:rFonts w:cs="KFGQPC Uthmanic Script HAFS" w:hint="cs"/>
-                <w:sz w:val="72"/>
-                <w:szCs w:val="72"/>
-                <w:rtl/>
-              </w:rPr>
-              <w:t>ٞ وَجَنَّٰتٞ مِّنۡ أَعۡنَٰ</w:t>
-            </w:r>
-            <w:r>
-              <w:rPr>
-                <w:rFonts w:cs="KFGQPC Uthmanic Script HAFS"/>
-                <w:sz w:val="72"/>
-                <w:szCs w:val="72"/>
-                <w:rtl/>
-              </w:rPr>
-              <w:t>ب</w:t>
-            </w:r>
-            <w:r>
-              <w:rPr>
-                <w:rFonts w:cs="KFGQPC Uthmanic Script HAFS" w:hint="cs"/>
-                <w:sz w:val="72"/>
-                <w:szCs w:val="72"/>
-                <w:rtl/>
-              </w:rPr>
-              <w:t xml:space="preserve">ٖ وَزَرۡعٞ وَنَخِيلٞ صِنۡوَانٞ </w:t>
+              <w:t xml:space="preserve">صِنۡوَانٞ </w:t>
             </w:r>
             <w:r>
               <w:rPr>
@@ -6020,6 +6164,7 @@
                 <w:szCs w:val="72"/>
                 <w:rtl/>
               </w:rPr>
+              <w:lastRenderedPageBreak/>
               <w:t>إِنَّ ٱللَّهَ يُحِبُّ ٱلَّذِينَ يُقَٰتِلُونَ فِي سَبِيلِهِۦ صَفّ</w:t>
             </w:r>
             <w:r>
@@ -6119,6 +6264,7 @@
                 <w:szCs w:val="72"/>
                 <w:rtl/>
               </w:rPr>
+              <w:lastRenderedPageBreak/>
               <w:t>فِي قُلُوبِهِمۡ إِلَّآ أَن تَقَطَّعَ قُلُوبُهُمۡۗ وَٱللَّهُ عَلِيمٌ حَكِيمٌ</w:t>
             </w:r>
             <w:r>
@@ -6173,6 +6319,7 @@
                 <w:szCs w:val="72"/>
                 <w:rtl/>
               </w:rPr>
+              <w:lastRenderedPageBreak/>
               <w:t>أَفَمَنۡ أَسَّسَ بُنۡيَٰنَهُۥ عَلَىٰ تَقۡوَىٰ مِنَ ٱللَّهِ وَرِضۡوَٰنٍ خَيۡرٌ أَم مَّنۡ أَسَّسَ بُنۡيَٰنَهُۥ عَلَىٰ شَفَا جُرُفٍ هَار</w:t>
             </w:r>
             <w:r>
@@ -6249,7 +6396,7 @@
         <w:tblLook w:val="04A0" w:firstRow="1" w:lastRow="0" w:firstColumn="1" w:lastColumn="0" w:noHBand="0" w:noVBand="1"/>
       </w:tblPr>
       <w:tblGrid>
-        <w:gridCol w:w="12123"/>
+        <w:gridCol w:w="7167"/>
       </w:tblGrid>
       <w:tr>
         <w:tc>
@@ -6273,7 +6420,6 @@
                 <w:sz w:val="30"/>
                 <w:szCs w:val="30"/>
               </w:rPr>
-              <w:lastRenderedPageBreak/>
               <w:t>Pada lafadz ini pembaca harus teliti, huruf dzal dibaca fathah</w:t>
             </w:r>
           </w:p>
@@ -6447,7 +6593,18 @@
                 <w:szCs w:val="70"/>
                 <w:rtl/>
               </w:rPr>
-              <w:t>خَلۡقُ ٱلسَّمَٰوَٰتِ وَٱلۡأَرۡضِ وَٱخۡتِلَٰفُ أَلۡسِنَتِكُمۡ وَأَلۡوَٰنِكُمۡۚ إِنَّ فِي ذَٰلِكَ لَأٓيَٰت</w:t>
+              <w:t xml:space="preserve">خَلۡقُ ٱلسَّمَٰوَٰتِ وَٱلۡأَرۡضِ وَٱخۡتِلَٰفُ أَلۡسِنَتِكُمۡ </w:t>
+            </w:r>
+            <w:r>
+              <w:rPr>
+                <w:rFonts w:cs="KFGQPC Uthmanic Script HAFS"/>
+                <w:color w:val="000000"/>
+                <w:sz w:val="70"/>
+                <w:szCs w:val="70"/>
+                <w:rtl/>
+              </w:rPr>
+              <w:lastRenderedPageBreak/>
+              <w:t>وَأَلۡوَٰنِكُمۡۚ إِنَّ فِي ذَٰلِكَ لَأٓيَٰت</w:t>
             </w:r>
             <w:r>
               <w:rPr>
@@ -6500,6 +6657,7 @@
                 <w:rFonts w:asciiTheme="minorBidi" w:hAnsiTheme="minorBidi"/>
                 <w:noProof/>
               </w:rPr>
+              <w:lastRenderedPageBreak/>
               <w:t>Pada lafadz-lafadz berikut ini menurut riwayat Hafs dari ‘Ashim dan Imam lainnya diperbolehkan membaca dengan dua bacaan, yang pertama dibaca Mad, yang kedua dibaca Tashil(tidak dibaca panjang)</w:t>
             </w:r>
           </w:p>
@@ -6966,7 +7124,18 @@
                 <w:szCs w:val="70"/>
                 <w:rtl/>
               </w:rPr>
-              <w:t>ٓ ءَاتَىٰكُمۚ بَلۡ أَنتُم بِهَدِيَّتِكُمۡ تَفۡرَحُونَ ٣٦</w:t>
+              <w:t xml:space="preserve">ٓ </w:t>
+            </w:r>
+            <w:r>
+              <w:rPr>
+                <w:rFonts w:cs="KFGQPC Uthmanic Script HAFS"/>
+                <w:color w:val="000000"/>
+                <w:sz w:val="70"/>
+                <w:szCs w:val="70"/>
+                <w:rtl/>
+              </w:rPr>
+              <w:lastRenderedPageBreak/>
+              <w:t>ءَاتَىٰكُمۚ بَلۡ أَنتُم بِهَدِيَّتِكُمۡ تَفۡرَحُونَ ٣٦</w:t>
             </w:r>
             <w:r>
               <w:rPr>
@@ -7047,7 +7216,6 @@
           <w:szCs w:val="50"/>
           <w:rtl/>
         </w:rPr>
-        <w:lastRenderedPageBreak/>
         <w:t>مَرَاتِبُ الْغُنَّةِ</w:t>
       </w:r>
     </w:p>
@@ -7205,7 +7373,18 @@
           <w:szCs w:val="44"/>
           <w:rtl/>
         </w:rPr>
-        <w:t xml:space="preserve">ٱلۡحَيَوٰةَ ٱلدُّنۡيَا وَزِينَتَهَا فَتَعَالَيۡنَ أُمَتِّعۡكُنَّ وَأُسَرِّحۡكُنَّ </w:t>
+        <w:t xml:space="preserve">ٱلۡحَيَوٰةَ ٱلدُّنۡيَا وَزِينَتَهَا فَتَعَالَيۡنَ أُمَتِّعۡكُنَّ </w:t>
+      </w:r>
+      <w:r>
+        <w:rPr>
+          <w:rFonts w:cs="KFGQPC Uthmanic Script HAFS"/>
+          <w:color w:val="000000"/>
+          <w:sz w:val="44"/>
+          <w:szCs w:val="44"/>
+          <w:rtl/>
+        </w:rPr>
+        <w:lastRenderedPageBreak/>
+        <w:t xml:space="preserve">وَأُسَرِّحۡكُنَّ </w:t>
       </w:r>
       <w:r>
         <w:rPr>
@@ -7410,6 +7589,7 @@
           <w:noProof/>
           <w:rtl/>
         </w:rPr>
+        <w:lastRenderedPageBreak/>
         <w:t>كَامِلَةٌ</w:t>
       </w:r>
       <w:r>
@@ -7701,7 +7881,6 @@
           <w:szCs w:val="44"/>
           <w:rtl/>
         </w:rPr>
-        <w:lastRenderedPageBreak/>
         <w:t>فَهُوَ خَيۡر</w:t>
       </w:r>
       <w:r>
@@ -7794,7 +7973,18 @@
           <w:szCs w:val="44"/>
           <w:rtl/>
         </w:rPr>
-        <w:t>بِهِمۡ ذُرِّيَّتَهُمۡ وَمَآ أَلَتۡنَٰهُم مِّنۡ عَمَلِهِم مِّن شَيۡءٖۚ كُلُّ ٱمۡرِ</w:t>
+        <w:t xml:space="preserve">بِهِمۡ ذُرِّيَّتَهُمۡ وَمَآ أَلَتۡنَٰهُم مِّنۡ عَمَلِهِم مِّن شَيۡءٖۚ كُلُّ </w:t>
+      </w:r>
+      <w:r>
+        <w:rPr>
+          <w:rFonts w:cs="KFGQPC Uthmanic Script HAFS"/>
+          <w:color w:val="000000"/>
+          <w:sz w:val="44"/>
+          <w:szCs w:val="44"/>
+          <w:rtl/>
+        </w:rPr>
+        <w:lastRenderedPageBreak/>
+        <w:t>ٱمۡرِ</w:t>
       </w:r>
       <w:r>
         <w:rPr>
@@ -8059,7 +8249,18 @@
           <w:szCs w:val="44"/>
           <w:rtl/>
         </w:rPr>
-        <w:t xml:space="preserve">بِٱلۡبَيِّنَٰتِ فَٱنتَقَمۡنَا مِنَ ٱلَّذِينَ أَجۡرَمُواْۖ وَكَانَ حَقًّا عَلَيۡنَا نَصۡرُ </w:t>
+        <w:t xml:space="preserve">بِٱلۡبَيِّنَٰتِ فَٱنتَقَمۡنَا مِنَ ٱلَّذِينَ أَجۡرَمُواْۖ وَكَانَ حَقًّا عَلَيۡنَا </w:t>
+      </w:r>
+      <w:r>
+        <w:rPr>
+          <w:rFonts w:cs="KFGQPC Uthmanic Script HAFS"/>
+          <w:color w:val="000000"/>
+          <w:sz w:val="44"/>
+          <w:szCs w:val="44"/>
+          <w:rtl/>
+        </w:rPr>
+        <w:lastRenderedPageBreak/>
+        <w:t xml:space="preserve">نَصۡرُ </w:t>
       </w:r>
       <w:r>
         <w:rPr>
@@ -8210,7 +8411,6 @@
           <w:szCs w:val="44"/>
           <w:rtl/>
         </w:rPr>
-        <w:lastRenderedPageBreak/>
         <w:t>النَّبرُ</w:t>
       </w:r>
     </w:p>
@@ -8353,6 +8553,7 @@
           <w:szCs w:val="36"/>
           <w:rtl/>
         </w:rPr>
+        <w:lastRenderedPageBreak/>
         <w:t>فَإِن لَّمۡ يُصِبۡهَا وَابِل</w:t>
       </w:r>
       <w:r>
@@ -9306,6 +9507,7 @@
           <w:szCs w:val="36"/>
           <w:rtl/>
         </w:rPr>
+        <w:lastRenderedPageBreak/>
         <w:t>﴿</w:t>
       </w:r>
       <w:r>
@@ -9596,12 +9798,10 @@
           <w:noProof/>
         </w:rPr>
       </w:pPr>
-      <w:bookmarkStart w:id="0" w:name="_GoBack"/>
-      <w:bookmarkEnd w:id="0"/>
     </w:p>
     <w:sectPr>
-      <w:pgSz w:w="12240" w:h="15840"/>
-      <w:pgMar w:top="567" w:right="191" w:bottom="426" w:left="142" w:header="708" w:footer="708" w:gutter="0"/>
+      <w:pgSz w:w="8391" w:h="11906" w:code="11"/>
+      <w:pgMar w:top="720" w:right="720" w:bottom="720" w:left="720" w:header="708" w:footer="708" w:gutter="0"/>
       <w:cols w:space="708"/>
       <w:docGrid w:linePitch="360"/>
     </w:sectPr>
@@ -10154,7 +10354,7 @@
     <w:lsdException w:name="Table Web 2" w:semiHidden="1" w:unhideWhenUsed="1"/>
     <w:lsdException w:name="Table Web 3" w:semiHidden="1" w:unhideWhenUsed="1"/>
     <w:lsdException w:name="Balloon Text" w:semiHidden="1" w:unhideWhenUsed="1"/>
-    <w:lsdException w:name="Table Grid" w:semiHidden="1" w:uiPriority="59" w:unhideWhenUsed="1"/>
+    <w:lsdException w:name="Table Grid" w:uiPriority="59"/>
     <w:lsdException w:name="Table Theme" w:semiHidden="1" w:unhideWhenUsed="1"/>
     <w:lsdException w:name="Placeholder Text" w:semiHidden="1"/>
     <w:lsdException w:name="No Spacing" w:uiPriority="1" w:qFormat="1"/>
@@ -10730,7 +10930,7 @@
 </file>
 
 <file path=customXml/itemProps1.xml><?xml version="1.0" encoding="utf-8"?>
-<ds:datastoreItem xmlns:ds="http://schemas.openxmlformats.org/officeDocument/2006/customXml" ds:itemID="{3FA5F595-8DA0-4764-BD3F-5D2D05002248}">
+<ds:datastoreItem xmlns:ds="http://schemas.openxmlformats.org/officeDocument/2006/customXml" ds:itemID="{EFB56916-F8AC-4FC4-B400-A4DF6FBD09C7}">
   <ds:schemaRefs>
     <ds:schemaRef ds:uri="http://schemas.openxmlformats.org/officeDocument/2006/bibliography"/>
   </ds:schemaRefs>

</xml_diff>